<commit_message>
Rigid element notes revision
</commit_message>
<xml_diff>
--- a/src/RigidElementNotes.docx
+++ b/src/RigidElementNotes.docx
@@ -7540,7 +7540,7 @@
                       <w:rPr>
                         <w:rFonts w:ascii="Cambria Math" w:hAnsi="Cambria Math"/>
                       </w:rPr>
-                      <m:t>m</m:t>
+                      <m:t>n</m:t>
                     </m:r>
                   </m:sub>
                 </m:sSub>
@@ -7772,19 +7772,7 @@
         <w:rPr>
           <w:rFonts w:eastAsiaTheme="minorEastAsia"/>
         </w:rPr>
-        <w:t xml:space="preserve"> </w:t>
-      </w:r>
-      <w:r>
-        <w:rPr>
-          <w:rFonts w:eastAsiaTheme="minorEastAsia"/>
-        </w:rPr>
-        <w:t>The least-squares solution is affected by the relative magnitude of displacements and rotations</w:t>
-      </w:r>
-      <w:r>
-        <w:rPr>
-          <w:rFonts w:eastAsiaTheme="minorEastAsia"/>
-        </w:rPr>
-        <w:t xml:space="preserve">, which is why the </w:t>
+        <w:t xml:space="preserve"> The least-squares solution is affected by the relative magnitude of displacements and rotations, which is why the </w:t>
       </w:r>
       <w:r>
         <w:t xml:space="preserve">response </w:t>
@@ -7937,35 +7925,15 @@
             </w:pPr>
             <m:oMathPara>
               <m:oMath>
-                <m:sSup>
-                  <m:sSupPr>
-                    <m:ctrlPr>
-                      <w:rPr>
-                        <w:rFonts w:ascii="Cambria Math" w:hAnsi="Cambria Math"/>
-                        <w:i/>
-                      </w:rPr>
-                    </m:ctrlPr>
-                  </m:sSupPr>
-                  <m:e>
-                    <m:r>
-                      <m:rPr>
-                        <m:sty m:val="bi"/>
-                      </m:rPr>
-                      <w:rPr>
-                        <w:rFonts w:ascii="Cambria Math" w:hAnsi="Cambria Math"/>
-                      </w:rPr>
-                      <m:t>W</m:t>
-                    </m:r>
-                  </m:e>
-                  <m:sup>
-                    <m:r>
-                      <w:rPr>
-                        <w:rFonts w:ascii="Cambria Math" w:hAnsi="Cambria Math"/>
-                      </w:rPr>
-                      <m:t>i</m:t>
-                    </m:r>
-                  </m:sup>
-                </m:sSup>
+                <m:r>
+                  <m:rPr>
+                    <m:sty m:val="bi"/>
+                  </m:rPr>
+                  <w:rPr>
+                    <w:rFonts w:ascii="Cambria Math" w:hAnsi="Cambria Math"/>
+                  </w:rPr>
+                  <m:t>W</m:t>
+                </m:r>
                 <m:r>
                   <w:rPr>
                     <w:rFonts w:ascii="Cambria Math" w:hAnsi="Cambria Math"/>
@@ -8145,32 +8113,15 @@
                             </m:mPr>
                             <m:mr>
                               <m:e>
-                                <m:sSup>
-                                  <m:sSupPr>
-                                    <m:ctrlPr>
-                                      <w:rPr>
-                                        <w:rFonts w:ascii="Cambria Math" w:hAnsi="Cambria Math"/>
-                                        <w:i/>
-                                      </w:rPr>
-                                    </m:ctrlPr>
-                                  </m:sSupPr>
-                                  <m:e>
-                                    <m:r>
-                                      <w:rPr>
-                                        <w:rFonts w:ascii="Cambria Math" w:hAnsi="Cambria Math"/>
-                                      </w:rPr>
-                                      <m:t>d</m:t>
-                                    </m:r>
-                                  </m:e>
-                                  <m:sup>
-                                    <m:r>
-                                      <w:rPr>
-                                        <w:rFonts w:ascii="Cambria Math" w:hAnsi="Cambria Math"/>
-                                      </w:rPr>
-                                      <m:t>i</m:t>
-                                    </m:r>
-                                  </m:sup>
-                                </m:sSup>
+                                <m:r>
+                                  <m:rPr>
+                                    <m:scr m:val="script"/>
+                                  </m:rPr>
+                                  <w:rPr>
+                                    <w:rFonts w:ascii="Cambria Math" w:hAnsi="Cambria Math"/>
+                                  </w:rPr>
+                                  <m:t>l</m:t>
+                                </m:r>
                                 <m:sSub>
                                   <m:sSubPr>
                                     <m:ctrlPr>
@@ -8214,32 +8165,15 @@
                                     </m:ctrlPr>
                                   </m:sSubPr>
                                   <m:e>
-                                    <m:sSup>
-                                      <m:sSupPr>
-                                        <m:ctrlPr>
-                                          <w:rPr>
-                                            <w:rFonts w:ascii="Cambria Math" w:hAnsi="Cambria Math"/>
-                                            <w:i/>
-                                          </w:rPr>
-                                        </m:ctrlPr>
-                                      </m:sSupPr>
-                                      <m:e>
-                                        <m:r>
-                                          <w:rPr>
-                                            <w:rFonts w:ascii="Cambria Math" w:hAnsi="Cambria Math"/>
-                                          </w:rPr>
-                                          <m:t>d</m:t>
-                                        </m:r>
-                                      </m:e>
-                                      <m:sup>
-                                        <m:r>
-                                          <w:rPr>
-                                            <w:rFonts w:ascii="Cambria Math" w:hAnsi="Cambria Math"/>
-                                          </w:rPr>
-                                          <m:t>i</m:t>
-                                        </m:r>
-                                      </m:sup>
-                                    </m:sSup>
+                                    <m:r>
+                                      <m:rPr>
+                                        <m:scr m:val="script"/>
+                                      </m:rPr>
+                                      <w:rPr>
+                                        <w:rFonts w:ascii="Cambria Math" w:hAnsi="Cambria Math"/>
+                                      </w:rPr>
+                                      <m:t>l</m:t>
+                                    </m:r>
                                     <m:r>
                                       <w:rPr>
                                         <w:rFonts w:ascii="Cambria Math" w:hAnsi="Cambria Math"/>
@@ -8273,32 +8207,15 @@
                                     </m:ctrlPr>
                                   </m:sSubPr>
                                   <m:e>
-                                    <m:sSup>
-                                      <m:sSupPr>
-                                        <m:ctrlPr>
-                                          <w:rPr>
-                                            <w:rFonts w:ascii="Cambria Math" w:hAnsi="Cambria Math"/>
-                                            <w:i/>
-                                          </w:rPr>
-                                        </m:ctrlPr>
-                                      </m:sSupPr>
-                                      <m:e>
-                                        <m:r>
-                                          <w:rPr>
-                                            <w:rFonts w:ascii="Cambria Math" w:hAnsi="Cambria Math"/>
-                                          </w:rPr>
-                                          <m:t>d</m:t>
-                                        </m:r>
-                                      </m:e>
-                                      <m:sup>
-                                        <m:r>
-                                          <w:rPr>
-                                            <w:rFonts w:ascii="Cambria Math" w:hAnsi="Cambria Math"/>
-                                          </w:rPr>
-                                          <m:t>i</m:t>
-                                        </m:r>
-                                      </m:sup>
-                                    </m:sSup>
+                                    <m:r>
+                                      <m:rPr>
+                                        <m:scr m:val="script"/>
+                                      </m:rPr>
+                                      <w:rPr>
+                                        <w:rFonts w:ascii="Cambria Math" w:hAnsi="Cambria Math"/>
+                                      </w:rPr>
+                                      <m:t>l</m:t>
+                                    </m:r>
                                     <m:r>
                                       <w:rPr>
                                         <w:rFonts w:ascii="Cambria Math" w:hAnsi="Cambria Math"/>
@@ -8396,70 +8313,57 @@
         <w:t xml:space="preserve">where </w:t>
       </w:r>
       <m:oMath>
-        <m:sSup>
-          <m:sSupPr>
-            <m:ctrlPr>
-              <w:rPr>
-                <w:rFonts w:ascii="Cambria Math" w:hAnsi="Cambria Math"/>
-                <w:i/>
-              </w:rPr>
-            </m:ctrlPr>
-          </m:sSupPr>
-          <m:e>
-            <m:r>
-              <w:rPr>
-                <w:rFonts w:ascii="Cambria Math" w:hAnsi="Cambria Math"/>
-              </w:rPr>
-              <m:t>d</m:t>
-            </m:r>
-          </m:e>
-          <m:sup>
-            <m:r>
-              <w:rPr>
-                <w:rFonts w:ascii="Cambria Math" w:hAnsi="Cambria Math"/>
-              </w:rPr>
-              <m:t>i</m:t>
-            </m:r>
-          </m:sup>
-        </m:sSup>
-      </m:oMath>
-      <w:r>
-        <w:t xml:space="preserve"> </w:t>
-      </w:r>
-      <w:r>
-        <w:t xml:space="preserve">is </w:t>
-      </w:r>
-      <w:r>
-        <w:rPr>
-          <w:rFonts w:eastAsiaTheme="minorEastAsia"/>
-        </w:rPr>
-        <w:t xml:space="preserve">the </w:t>
-      </w:r>
-      <w:r>
-        <w:rPr>
-          <w:rFonts w:eastAsiaTheme="minorEastAsia"/>
-        </w:rPr>
-        <w:t xml:space="preserve">magnitude of the </w:t>
-      </w:r>
-      <w:r>
-        <w:rPr>
-          <w:rFonts w:eastAsiaTheme="minorEastAsia"/>
-        </w:rPr>
-        <w:t xml:space="preserve">distance vector to independent node </w:t>
-      </w:r>
-      <m:oMath>
         <m:r>
+          <m:rPr>
+            <m:scr m:val="script"/>
+          </m:rPr>
           <w:rPr>
-            <w:rFonts w:ascii="Cambria Math" w:eastAsiaTheme="minorEastAsia" w:hAnsi="Cambria Math"/>
+            <w:rFonts w:ascii="Cambria Math" w:hAnsi="Cambria Math"/>
           </w:rPr>
-          <m:t>i</m:t>
+          <m:t>l</m:t>
         </m:r>
       </m:oMath>
       <w:r>
-        <w:rPr>
-          <w:rFonts w:eastAsiaTheme="minorEastAsia"/>
-        </w:rPr>
-        <w:t xml:space="preserve"> from the dependent node</w:t>
+        <w:t xml:space="preserve"> </w:t>
+      </w:r>
+      <w:r>
+        <w:t xml:space="preserve">is </w:t>
+      </w:r>
+      <w:r>
+        <w:rPr>
+          <w:rFonts w:eastAsiaTheme="minorEastAsia"/>
+        </w:rPr>
+        <w:t xml:space="preserve">the </w:t>
+      </w:r>
+      <w:r>
+        <w:rPr>
+          <w:rFonts w:eastAsiaTheme="minorEastAsia"/>
+        </w:rPr>
+        <w:t xml:space="preserve">average of the </w:t>
+      </w:r>
+      <w:r>
+        <w:rPr>
+          <w:rFonts w:eastAsiaTheme="minorEastAsia"/>
+        </w:rPr>
+        <w:t>distance</w:t>
+      </w:r>
+      <w:r>
+        <w:rPr>
+          <w:rFonts w:eastAsiaTheme="minorEastAsia"/>
+        </w:rPr>
+        <w:t xml:space="preserve">s from the dependent node to all </w:t>
+      </w:r>
+      <w:r>
+        <w:rPr>
+          <w:rFonts w:eastAsiaTheme="minorEastAsia"/>
+        </w:rPr>
+        <w:t>independent node</w:t>
+      </w:r>
+      <w:r>
+        <w:rPr>
+          <w:rFonts w:eastAsiaTheme="minorEastAsia"/>
+        </w:rPr>
+        <w:t>s in the element</w:t>
       </w:r>
       <w:r>
         <w:t xml:space="preserve">, and </w:t>
@@ -8496,55 +8400,21 @@
         <w:rPr>
           <w:rFonts w:eastAsiaTheme="minorEastAsia"/>
         </w:rPr>
-        <w:t xml:space="preserve"> are relative weight factors for each term, which are nominally set to </w:t>
-      </w:r>
-      <w:proofErr w:type="gramStart"/>
-      <w:r>
-        <w:rPr>
-          <w:rFonts w:eastAsiaTheme="minorEastAsia"/>
-        </w:rPr>
-        <w:t>1.</w:t>
-      </w:r>
-      <w:proofErr w:type="gramEnd"/>
-      <w:r>
-        <w:rPr>
-          <w:rFonts w:eastAsiaTheme="minorEastAsia"/>
-        </w:rPr>
-        <w:t xml:space="preserve"> </w:t>
+        <w:t xml:space="preserve"> are relative weight factors for each term, which are nominally set to 1. </w:t>
       </w:r>
       <w:r>
         <w:t xml:space="preserve">This definition of </w:t>
       </w:r>
       <m:oMath>
-        <m:sSup>
-          <m:sSupPr>
-            <m:ctrlPr>
-              <w:rPr>
-                <w:rFonts w:ascii="Cambria Math" w:hAnsi="Cambria Math"/>
-                <w:i/>
-              </w:rPr>
-            </m:ctrlPr>
-          </m:sSupPr>
-          <m:e>
-            <m:r>
-              <m:rPr>
-                <m:sty m:val="bi"/>
-              </m:rPr>
-              <w:rPr>
-                <w:rFonts w:ascii="Cambria Math" w:hAnsi="Cambria Math"/>
-              </w:rPr>
-              <m:t>W</m:t>
-            </m:r>
-          </m:e>
-          <m:sup>
-            <m:r>
-              <w:rPr>
-                <w:rFonts w:ascii="Cambria Math" w:hAnsi="Cambria Math"/>
-              </w:rPr>
-              <m:t>i</m:t>
-            </m:r>
-          </m:sup>
-        </m:sSup>
+        <m:r>
+          <m:rPr>
+            <m:sty m:val="bi"/>
+          </m:rPr>
+          <w:rPr>
+            <w:rFonts w:ascii="Cambria Math" w:hAnsi="Cambria Math"/>
+          </w:rPr>
+          <m:t>W</m:t>
+        </m:r>
       </m:oMath>
       <w:r>
         <w:rPr>
@@ -8603,13 +8473,7 @@
         <w:rPr>
           <w:rFonts w:eastAsiaTheme="minorEastAsia"/>
         </w:rPr>
-        <w:t xml:space="preserve"> in the diagonal matrix</w:t>
-      </w:r>
-      <w:r>
-        <w:rPr>
-          <w:rFonts w:eastAsiaTheme="minorEastAsia"/>
-        </w:rPr>
-        <w:t xml:space="preserve">, including </w:t>
+        <w:t xml:space="preserve"> in the diagonal matrix, including </w:t>
       </w:r>
       <m:oMath>
         <m:sSub>
@@ -8827,13 +8691,7 @@
         <w:rPr>
           <w:rFonts w:eastAsiaTheme="minorEastAsia"/>
         </w:rPr>
-        <w:t xml:space="preserve">The </w:t>
-      </w:r>
-      <w:r>
-        <w:rPr>
-          <w:rFonts w:eastAsiaTheme="minorEastAsia"/>
-        </w:rPr>
-        <w:t xml:space="preserve">uniform </w:t>
+        <w:t xml:space="preserve">The uniform </w:t>
       </w:r>
       <w:proofErr w:type="spellStart"/>
       <w:r>
@@ -8904,36 +8762,15 @@
         <w:t xml:space="preserve"> is carried out by multiplying both sides of the equation by </w:t>
       </w:r>
       <m:oMath>
-        <m:sSup>
-          <m:sSupPr>
-            <m:ctrlPr>
-              <w:rPr>
-                <w:rFonts w:ascii="Cambria Math" w:hAnsi="Cambria Math"/>
-                <w:b/>
-                <w:i/>
-              </w:rPr>
-            </m:ctrlPr>
-          </m:sSupPr>
-          <m:e>
-            <m:r>
-              <m:rPr>
-                <m:sty m:val="bi"/>
-              </m:rPr>
-              <w:rPr>
-                <w:rFonts w:ascii="Cambria Math" w:hAnsi="Cambria Math"/>
-              </w:rPr>
-              <m:t>W</m:t>
-            </m:r>
-          </m:e>
-          <m:sup>
-            <m:r>
-              <w:rPr>
-                <w:rFonts w:ascii="Cambria Math" w:hAnsi="Cambria Math"/>
-              </w:rPr>
-              <m:t>i</m:t>
-            </m:r>
-          </m:sup>
-        </m:sSup>
+        <m:r>
+          <m:rPr>
+            <m:sty m:val="bi"/>
+          </m:rPr>
+          <w:rPr>
+            <w:rFonts w:ascii="Cambria Math" w:hAnsi="Cambria Math"/>
+          </w:rPr>
+          <m:t>W</m:t>
+        </m:r>
       </m:oMath>
     </w:p>
     <w:tbl>
@@ -9046,36 +8883,15 @@
                                     </m:ctrlPr>
                                   </m:sSubSupPr>
                                   <m:e>
-                                    <m:sSup>
-                                      <m:sSupPr>
-                                        <m:ctrlPr>
-                                          <w:rPr>
-                                            <w:rFonts w:ascii="Cambria Math" w:hAnsi="Cambria Math"/>
-                                            <w:b/>
-                                            <w:i/>
-                                          </w:rPr>
-                                        </m:ctrlPr>
-                                      </m:sSupPr>
-                                      <m:e>
-                                        <m:r>
-                                          <m:rPr>
-                                            <m:sty m:val="bi"/>
-                                          </m:rPr>
-                                          <w:rPr>
-                                            <w:rFonts w:ascii="Cambria Math" w:hAnsi="Cambria Math"/>
-                                          </w:rPr>
-                                          <m:t>W</m:t>
-                                        </m:r>
-                                      </m:e>
-                                      <m:sup>
-                                        <m:r>
-                                          <w:rPr>
-                                            <w:rFonts w:ascii="Cambria Math" w:hAnsi="Cambria Math"/>
-                                          </w:rPr>
-                                          <m:t>1</m:t>
-                                        </m:r>
-                                      </m:sup>
-                                    </m:sSup>
+                                    <m:r>
+                                      <m:rPr>
+                                        <m:sty m:val="bi"/>
+                                      </m:rPr>
+                                      <w:rPr>
+                                        <w:rFonts w:ascii="Cambria Math" w:hAnsi="Cambria Math"/>
+                                      </w:rPr>
+                                      <m:t>W</m:t>
+                                    </m:r>
                                     <m:r>
                                       <m:rPr>
                                         <m:sty m:val="bi"/>
@@ -9124,36 +8940,15 @@
                                     </m:ctrlPr>
                                   </m:sSubSupPr>
                                   <m:e>
-                                    <m:sSup>
-                                      <m:sSupPr>
-                                        <m:ctrlPr>
-                                          <w:rPr>
-                                            <w:rFonts w:ascii="Cambria Math" w:hAnsi="Cambria Math"/>
-                                            <w:b/>
-                                            <w:i/>
-                                          </w:rPr>
-                                        </m:ctrlPr>
-                                      </m:sSupPr>
-                                      <m:e>
-                                        <m:r>
-                                          <m:rPr>
-                                            <m:sty m:val="bi"/>
-                                          </m:rPr>
-                                          <w:rPr>
-                                            <w:rFonts w:ascii="Cambria Math" w:hAnsi="Cambria Math"/>
-                                          </w:rPr>
-                                          <m:t>W</m:t>
-                                        </m:r>
-                                      </m:e>
-                                      <m:sup>
-                                        <m:r>
-                                          <w:rPr>
-                                            <w:rFonts w:ascii="Cambria Math" w:hAnsi="Cambria Math"/>
-                                          </w:rPr>
-                                          <m:t>2</m:t>
-                                        </m:r>
-                                      </m:sup>
-                                    </m:sSup>
+                                    <m:r>
+                                      <m:rPr>
+                                        <m:sty m:val="bi"/>
+                                      </m:rPr>
+                                      <w:rPr>
+                                        <w:rFonts w:ascii="Cambria Math" w:hAnsi="Cambria Math"/>
+                                      </w:rPr>
+                                      <m:t>W</m:t>
+                                    </m:r>
                                     <m:r>
                                       <m:rPr>
                                         <m:sty m:val="bi"/>
@@ -9234,36 +9029,15 @@
                                     </m:ctrlPr>
                                   </m:sSubSupPr>
                                   <m:e>
-                                    <m:sSup>
-                                      <m:sSupPr>
-                                        <m:ctrlPr>
-                                          <w:rPr>
-                                            <w:rFonts w:ascii="Cambria Math" w:hAnsi="Cambria Math"/>
-                                            <w:b/>
-                                            <w:i/>
-                                          </w:rPr>
-                                        </m:ctrlPr>
-                                      </m:sSupPr>
-                                      <m:e>
-                                        <m:r>
-                                          <m:rPr>
-                                            <m:sty m:val="bi"/>
-                                          </m:rPr>
-                                          <w:rPr>
-                                            <w:rFonts w:ascii="Cambria Math" w:hAnsi="Cambria Math"/>
-                                          </w:rPr>
-                                          <m:t>W</m:t>
-                                        </m:r>
-                                      </m:e>
-                                      <m:sup>
-                                        <m:r>
-                                          <w:rPr>
-                                            <w:rFonts w:ascii="Cambria Math" w:hAnsi="Cambria Math"/>
-                                          </w:rPr>
-                                          <m:t>k</m:t>
-                                        </m:r>
-                                      </m:sup>
-                                    </m:sSup>
+                                    <m:r>
+                                      <m:rPr>
+                                        <m:sty m:val="bi"/>
+                                      </m:rPr>
+                                      <w:rPr>
+                                        <w:rFonts w:ascii="Cambria Math" w:hAnsi="Cambria Math"/>
+                                      </w:rPr>
+                                      <m:t>W</m:t>
+                                    </m:r>
                                     <m:r>
                                       <m:rPr>
                                         <m:sty m:val="bi"/>
@@ -9374,36 +9148,15 @@
                                 </m:mPr>
                                 <m:mr>
                                   <m:e>
-                                    <m:sSup>
-                                      <m:sSupPr>
-                                        <m:ctrlPr>
-                                          <w:rPr>
-                                            <w:rFonts w:ascii="Cambria Math" w:hAnsi="Cambria Math"/>
-                                            <w:b/>
-                                            <w:i/>
-                                          </w:rPr>
-                                        </m:ctrlPr>
-                                      </m:sSupPr>
-                                      <m:e>
-                                        <m:r>
-                                          <m:rPr>
-                                            <m:sty m:val="bi"/>
-                                          </m:rPr>
-                                          <w:rPr>
-                                            <w:rFonts w:ascii="Cambria Math" w:hAnsi="Cambria Math"/>
-                                          </w:rPr>
-                                          <m:t>W</m:t>
-                                        </m:r>
-                                      </m:e>
-                                      <m:sup>
-                                        <m:r>
-                                          <w:rPr>
-                                            <w:rFonts w:ascii="Cambria Math" w:hAnsi="Cambria Math"/>
-                                          </w:rPr>
-                                          <m:t>1</m:t>
-                                        </m:r>
-                                      </m:sup>
-                                    </m:sSup>
+                                    <m:r>
+                                      <m:rPr>
+                                        <m:sty m:val="bi"/>
+                                      </m:rPr>
+                                      <w:rPr>
+                                        <w:rFonts w:ascii="Cambria Math" w:hAnsi="Cambria Math"/>
+                                      </w:rPr>
+                                      <m:t>W</m:t>
+                                    </m:r>
                                     <m:sSup>
                                       <m:sSupPr>
                                         <m:ctrlPr>
@@ -9447,36 +9200,15 @@
                                         </m:ctrlPr>
                                       </m:sSupPr>
                                       <m:e>
-                                        <m:sSup>
-                                          <m:sSupPr>
-                                            <m:ctrlPr>
-                                              <w:rPr>
-                                                <w:rFonts w:ascii="Cambria Math" w:hAnsi="Cambria Math"/>
-                                                <w:b/>
-                                                <w:i/>
-                                              </w:rPr>
-                                            </m:ctrlPr>
-                                          </m:sSupPr>
-                                          <m:e>
-                                            <m:r>
-                                              <m:rPr>
-                                                <m:sty m:val="bi"/>
-                                              </m:rPr>
-                                              <w:rPr>
-                                                <w:rFonts w:ascii="Cambria Math" w:hAnsi="Cambria Math"/>
-                                              </w:rPr>
-                                              <m:t>W</m:t>
-                                            </m:r>
-                                          </m:e>
-                                          <m:sup>
-                                            <m:r>
-                                              <w:rPr>
-                                                <w:rFonts w:ascii="Cambria Math" w:hAnsi="Cambria Math"/>
-                                              </w:rPr>
-                                              <m:t>2</m:t>
-                                            </m:r>
-                                          </m:sup>
-                                        </m:sSup>
+                                        <m:r>
+                                          <m:rPr>
+                                            <m:sty m:val="bi"/>
+                                          </m:rPr>
+                                          <w:rPr>
+                                            <w:rFonts w:ascii="Cambria Math" w:hAnsi="Cambria Math"/>
+                                          </w:rPr>
+                                          <m:t>W</m:t>
+                                        </m:r>
                                         <m:r>
                                           <m:rPr>
                                             <m:sty m:val="bi"/>
@@ -9542,36 +9274,15 @@
                                         </m:ctrlPr>
                                       </m:sSupPr>
                                       <m:e>
-                                        <m:sSup>
-                                          <m:sSupPr>
-                                            <m:ctrlPr>
-                                              <w:rPr>
-                                                <w:rFonts w:ascii="Cambria Math" w:hAnsi="Cambria Math"/>
-                                                <w:b/>
-                                                <w:i/>
-                                              </w:rPr>
-                                            </m:ctrlPr>
-                                          </m:sSupPr>
-                                          <m:e>
-                                            <m:r>
-                                              <m:rPr>
-                                                <m:sty m:val="bi"/>
-                                              </m:rPr>
-                                              <w:rPr>
-                                                <w:rFonts w:ascii="Cambria Math" w:hAnsi="Cambria Math"/>
-                                              </w:rPr>
-                                              <m:t>W</m:t>
-                                            </m:r>
-                                          </m:e>
-                                          <m:sup>
-                                            <m:r>
-                                              <w:rPr>
-                                                <w:rFonts w:ascii="Cambria Math" w:hAnsi="Cambria Math"/>
-                                              </w:rPr>
-                                              <m:t>k</m:t>
-                                            </m:r>
-                                          </m:sup>
-                                        </m:sSup>
+                                        <m:r>
+                                          <m:rPr>
+                                            <m:sty m:val="bi"/>
+                                          </m:rPr>
+                                          <w:rPr>
+                                            <w:rFonts w:ascii="Cambria Math" w:hAnsi="Cambria Math"/>
+                                          </w:rPr>
+                                          <m:t>W</m:t>
+                                        </m:r>
                                         <m:r>
                                           <m:rPr>
                                             <m:sty m:val="bi"/>
@@ -10040,70 +9751,30 @@
                             </m:mPr>
                             <m:mr>
                               <m:e>
-                                <m:sSup>
-                                  <m:sSupPr>
-                                    <m:ctrlPr>
-                                      <w:rPr>
-                                        <w:rFonts w:ascii="Cambria Math" w:hAnsi="Cambria Math"/>
-                                        <w:i/>
-                                      </w:rPr>
-                                    </m:ctrlPr>
-                                  </m:sSupPr>
-                                  <m:e>
-                                    <m:r>
-                                      <m:rPr>
-                                        <m:sty m:val="bi"/>
-                                      </m:rPr>
-                                      <w:rPr>
-                                        <w:rFonts w:ascii="Cambria Math" w:hAnsi="Cambria Math"/>
-                                      </w:rPr>
-                                      <m:t>W</m:t>
-                                    </m:r>
-                                  </m:e>
-                                  <m:sup>
-                                    <m:r>
-                                      <w:rPr>
-                                        <w:rFonts w:ascii="Cambria Math" w:hAnsi="Cambria Math"/>
-                                      </w:rPr>
-                                      <m:t>1</m:t>
-                                    </m:r>
-                                  </m:sup>
-                                </m:sSup>
+                                <m:r>
+                                  <m:rPr>
+                                    <m:sty m:val="bi"/>
+                                  </m:rPr>
+                                  <w:rPr>
+                                    <w:rFonts w:ascii="Cambria Math" w:hAnsi="Cambria Math"/>
+                                  </w:rPr>
+                                  <m:t>W</m:t>
+                                </m:r>
                               </m:e>
                               <m:e/>
                             </m:mr>
                             <m:mr>
                               <m:e/>
                               <m:e>
-                                <m:sSup>
-                                  <m:sSupPr>
-                                    <m:ctrlPr>
-                                      <w:rPr>
-                                        <w:rFonts w:ascii="Cambria Math" w:hAnsi="Cambria Math"/>
-                                        <w:i/>
-                                      </w:rPr>
-                                    </m:ctrlPr>
-                                  </m:sSupPr>
-                                  <m:e>
-                                    <m:r>
-                                      <m:rPr>
-                                        <m:sty m:val="bi"/>
-                                      </m:rPr>
-                                      <w:rPr>
-                                        <w:rFonts w:ascii="Cambria Math" w:hAnsi="Cambria Math"/>
-                                      </w:rPr>
-                                      <m:t>W</m:t>
-                                    </m:r>
-                                  </m:e>
-                                  <m:sup>
-                                    <m:r>
-                                      <w:rPr>
-                                        <w:rFonts w:ascii="Cambria Math" w:hAnsi="Cambria Math"/>
-                                      </w:rPr>
-                                      <m:t>2</m:t>
-                                    </m:r>
-                                  </m:sup>
-                                </m:sSup>
+                                <m:r>
+                                  <m:rPr>
+                                    <m:sty m:val="bi"/>
+                                  </m:rPr>
+                                  <w:rPr>
+                                    <w:rFonts w:ascii="Cambria Math" w:hAnsi="Cambria Math"/>
+                                  </w:rPr>
+                                  <m:t>W</m:t>
+                                </m:r>
                               </m:e>
                             </m:mr>
                           </m:m>
@@ -10145,35 +9816,15 @@
                             <m:mr>
                               <m:e/>
                               <m:e>
-                                <m:sSup>
-                                  <m:sSupPr>
-                                    <m:ctrlPr>
-                                      <w:rPr>
-                                        <w:rFonts w:ascii="Cambria Math" w:hAnsi="Cambria Math"/>
-                                        <w:i/>
-                                      </w:rPr>
-                                    </m:ctrlPr>
-                                  </m:sSupPr>
-                                  <m:e>
-                                    <m:r>
-                                      <m:rPr>
-                                        <m:sty m:val="bi"/>
-                                      </m:rPr>
-                                      <w:rPr>
-                                        <w:rFonts w:ascii="Cambria Math" w:hAnsi="Cambria Math"/>
-                                      </w:rPr>
-                                      <m:t>W</m:t>
-                                    </m:r>
-                                  </m:e>
-                                  <m:sup>
-                                    <m:r>
-                                      <w:rPr>
-                                        <w:rFonts w:ascii="Cambria Math" w:hAnsi="Cambria Math"/>
-                                      </w:rPr>
-                                      <m:t>k</m:t>
-                                    </m:r>
-                                  </m:sup>
-                                </m:sSup>
+                                <m:r>
+                                  <m:rPr>
+                                    <m:sty m:val="bi"/>
+                                  </m:rPr>
+                                  <w:rPr>
+                                    <w:rFonts w:ascii="Cambria Math" w:hAnsi="Cambria Math"/>
+                                  </w:rPr>
+                                  <m:t>W</m:t>
+                                </m:r>
                               </m:e>
                             </m:mr>
                           </m:m>
@@ -10299,36 +9950,15 @@
                           </m:mPr>
                           <m:mr>
                             <m:e>
-                              <m:sSup>
-                                <m:sSupPr>
-                                  <m:ctrlPr>
-                                    <w:rPr>
-                                      <w:rFonts w:ascii="Cambria Math" w:hAnsi="Cambria Math"/>
-                                      <w:b/>
-                                      <w:i/>
-                                    </w:rPr>
-                                  </m:ctrlPr>
-                                </m:sSupPr>
-                                <m:e>
-                                  <m:r>
-                                    <m:rPr>
-                                      <m:sty m:val="bi"/>
-                                    </m:rPr>
-                                    <w:rPr>
-                                      <w:rFonts w:ascii="Cambria Math" w:hAnsi="Cambria Math"/>
-                                    </w:rPr>
-                                    <m:t>W</m:t>
-                                  </m:r>
-                                </m:e>
-                                <m:sup>
-                                  <m:r>
-                                    <w:rPr>
-                                      <w:rFonts w:ascii="Cambria Math" w:hAnsi="Cambria Math"/>
-                                    </w:rPr>
-                                    <m:t>1</m:t>
-                                  </m:r>
-                                </m:sup>
-                              </m:sSup>
+                              <m:r>
+                                <m:rPr>
+                                  <m:sty m:val="bi"/>
+                                </m:rPr>
+                                <w:rPr>
+                                  <w:rFonts w:ascii="Cambria Math" w:hAnsi="Cambria Math"/>
+                                </w:rPr>
+                                <m:t>W</m:t>
+                              </m:r>
                               <m:sSup>
                                 <m:sSupPr>
                                   <m:ctrlPr>
@@ -10372,36 +10002,15 @@
                                   </m:ctrlPr>
                                 </m:sSupPr>
                                 <m:e>
-                                  <m:sSup>
-                                    <m:sSupPr>
-                                      <m:ctrlPr>
-                                        <w:rPr>
-                                          <w:rFonts w:ascii="Cambria Math" w:hAnsi="Cambria Math"/>
-                                          <w:b/>
-                                          <w:i/>
-                                        </w:rPr>
-                                      </m:ctrlPr>
-                                    </m:sSupPr>
-                                    <m:e>
-                                      <m:r>
-                                        <m:rPr>
-                                          <m:sty m:val="bi"/>
-                                        </m:rPr>
-                                        <w:rPr>
-                                          <w:rFonts w:ascii="Cambria Math" w:hAnsi="Cambria Math"/>
-                                        </w:rPr>
-                                        <m:t>W</m:t>
-                                      </m:r>
-                                    </m:e>
-                                    <m:sup>
-                                      <m:r>
-                                        <w:rPr>
-                                          <w:rFonts w:ascii="Cambria Math" w:hAnsi="Cambria Math"/>
-                                        </w:rPr>
-                                        <m:t>2</m:t>
-                                      </m:r>
-                                    </m:sup>
-                                  </m:sSup>
+                                  <m:r>
+                                    <m:rPr>
+                                      <m:sty m:val="bi"/>
+                                    </m:rPr>
+                                    <w:rPr>
+                                      <w:rFonts w:ascii="Cambria Math" w:hAnsi="Cambria Math"/>
+                                    </w:rPr>
+                                    <m:t>W</m:t>
+                                  </m:r>
                                   <m:r>
                                     <m:rPr>
                                       <m:sty m:val="bi"/>
@@ -10467,36 +10076,15 @@
                                   </m:ctrlPr>
                                 </m:sSupPr>
                                 <m:e>
-                                  <m:sSup>
-                                    <m:sSupPr>
-                                      <m:ctrlPr>
-                                        <w:rPr>
-                                          <w:rFonts w:ascii="Cambria Math" w:hAnsi="Cambria Math"/>
-                                          <w:b/>
-                                          <w:i/>
-                                        </w:rPr>
-                                      </m:ctrlPr>
-                                    </m:sSupPr>
-                                    <m:e>
-                                      <m:r>
-                                        <m:rPr>
-                                          <m:sty m:val="bi"/>
-                                        </m:rPr>
-                                        <w:rPr>
-                                          <w:rFonts w:ascii="Cambria Math" w:hAnsi="Cambria Math"/>
-                                        </w:rPr>
-                                        <m:t>W</m:t>
-                                      </m:r>
-                                    </m:e>
-                                    <m:sup>
-                                      <m:r>
-                                        <w:rPr>
-                                          <w:rFonts w:ascii="Cambria Math" w:hAnsi="Cambria Math"/>
-                                        </w:rPr>
-                                        <m:t>k</m:t>
-                                      </m:r>
-                                    </m:sup>
-                                  </m:sSup>
+                                  <m:r>
+                                    <m:rPr>
+                                      <m:sty m:val="bi"/>
+                                    </m:rPr>
+                                    <w:rPr>
+                                      <w:rFonts w:ascii="Cambria Math" w:hAnsi="Cambria Math"/>
+                                    </w:rPr>
+                                    <m:t>W</m:t>
+                                  </m:r>
                                   <m:r>
                                     <m:rPr>
                                       <m:sty m:val="bi"/>
@@ -10606,49 +10194,7 @@
         <w:rPr>
           <w:rFonts w:eastAsiaTheme="minorEastAsia"/>
         </w:rPr>
-        <w:t xml:space="preserve">If the </w:t>
-      </w:r>
-      <w:r>
-        <w:rPr>
-          <w:rFonts w:eastAsiaTheme="minorEastAsia"/>
-        </w:rPr>
-        <w:t>in</w:t>
-      </w:r>
-      <w:r>
-        <w:rPr>
-          <w:rFonts w:eastAsiaTheme="minorEastAsia"/>
-        </w:rPr>
-        <w:t>dependent set includes less than six DOF</w:t>
-      </w:r>
-      <w:r>
-        <w:rPr>
-          <w:rFonts w:eastAsiaTheme="minorEastAsia"/>
-        </w:rPr>
-        <w:t xml:space="preserve"> per node</w:t>
-      </w:r>
-      <w:r>
-        <w:rPr>
-          <w:rFonts w:eastAsiaTheme="minorEastAsia"/>
-        </w:rPr>
-        <w:t>, than only the</w:t>
-      </w:r>
-      <w:r>
-        <w:rPr>
-          <w:rFonts w:eastAsiaTheme="minorEastAsia"/>
-        </w:rPr>
-        <w:t xml:space="preserve"> relevant</w:t>
-      </w:r>
-      <w:r>
-        <w:rPr>
-          <w:rFonts w:eastAsiaTheme="minorEastAsia"/>
-        </w:rPr>
-        <w:t xml:space="preserve"> </w:t>
-      </w:r>
-      <w:r>
-        <w:rPr>
-          <w:rFonts w:eastAsiaTheme="minorEastAsia"/>
-        </w:rPr>
-        <w:t xml:space="preserve">parts of  </w:t>
+        <w:t xml:space="preserve">If the independent set includes less than six DOF per node, than only the relevant parts of  </w:t>
       </w:r>
       <m:oMath>
         <m:r>
@@ -10694,13 +10240,7 @@
         <w:rPr>
           <w:rFonts w:eastAsiaTheme="minorEastAsia"/>
         </w:rPr>
-        <w:t xml:space="preserve"> are retained. </w:t>
-      </w:r>
-      <w:r>
-        <w:rPr>
-          <w:rFonts w:eastAsiaTheme="minorEastAsia"/>
-        </w:rPr>
-        <w:t xml:space="preserve">If the dependent set includes less than six DOF, than only the columns in </w:t>
+        <w:t xml:space="preserve"> are retained. If the dependent set includes less than six DOF, than only the columns in </w:t>
       </w:r>
       <m:oMath>
         <m:r>
@@ -10714,10 +10254,7 @@
         </m:r>
       </m:oMath>
       <w:r>
-        <w:t xml:space="preserve"> corresponding to dependent DOF are retained.</w:t>
-      </w:r>
-      <w:r>
-        <w:t xml:space="preserve"> </w:t>
+        <w:t xml:space="preserve"> corresponding to dependent DOF are retained. </w:t>
       </w:r>
       <w:r>
         <w:rPr>
@@ -10735,13 +10272,7 @@
         <w:rPr>
           <w:rFonts w:eastAsiaTheme="minorEastAsia"/>
         </w:rPr>
-        <w:t xml:space="preserve"> </w:t>
-      </w:r>
-      <w:r>
-        <w:rPr>
-          <w:rFonts w:eastAsiaTheme="minorEastAsia"/>
-        </w:rPr>
-        <w:t>least</w:t>
+        <w:t xml:space="preserve"> least</w:t>
       </w:r>
       <w:r>
         <w:rPr>
@@ -10753,19 +10284,7 @@
         <w:rPr>
           <w:rFonts w:eastAsiaTheme="minorEastAsia"/>
         </w:rPr>
-        <w:t xml:space="preserve">squares </w:t>
-      </w:r>
-      <w:r>
-        <w:rPr>
-          <w:rFonts w:eastAsiaTheme="minorEastAsia"/>
-        </w:rPr>
-        <w:t xml:space="preserve">approach </w:t>
-      </w:r>
-      <w:r>
-        <w:rPr>
-          <w:rFonts w:eastAsiaTheme="minorEastAsia"/>
-        </w:rPr>
-        <w:t xml:space="preserve">is used to define </w:t>
+        <w:t xml:space="preserve">squares approach is used to define </w:t>
       </w:r>
       <m:oMath>
         <m:sSub>
@@ -10896,6 +10415,41 @@
                     </m:ctrlPr>
                   </m:sSupPr>
                   <m:e>
+                    <m:sSub>
+                      <m:sSubPr>
+                        <m:ctrlPr>
+                          <w:rPr>
+                            <w:rFonts w:ascii="Cambria Math" w:hAnsi="Cambria Math"/>
+                            <w:i/>
+                          </w:rPr>
+                        </m:ctrlPr>
+                      </m:sSubPr>
+                      <m:e>
+                        <m:r>
+                          <m:rPr>
+                            <m:sty m:val="bi"/>
+                          </m:rPr>
+                          <w:rPr>
+                            <w:rFonts w:ascii="Cambria Math" w:hAnsi="Cambria Math"/>
+                          </w:rPr>
+                          <m:t>u</m:t>
+                        </m:r>
+                      </m:e>
+                      <m:sub>
+                        <m:r>
+                          <w:rPr>
+                            <w:rFonts w:ascii="Cambria Math" w:hAnsi="Cambria Math"/>
+                          </w:rPr>
+                          <m:t>m</m:t>
+                        </m:r>
+                      </m:sub>
+                    </m:sSub>
+                    <m:r>
+                      <w:rPr>
+                        <w:rFonts w:ascii="Cambria Math" w:hAnsi="Cambria Math"/>
+                      </w:rPr>
+                      <m:t>=</m:t>
+                    </m:r>
                     <m:d>
                       <m:dPr>
                         <m:ctrlPr>
@@ -11025,41 +10579,6 @@
                 </m:sSub>
                 <m:r>
                   <w:rPr>
-                    <w:rFonts w:ascii="Cambria Math" w:eastAsiaTheme="minorEastAsia" w:hAnsi="Cambria Math"/>
-                  </w:rPr>
-                  <m:t>=</m:t>
-                </m:r>
-                <m:sSub>
-                  <m:sSubPr>
-                    <m:ctrlPr>
-                      <w:rPr>
-                        <w:rFonts w:ascii="Cambria Math" w:hAnsi="Cambria Math"/>
-                        <w:i/>
-                      </w:rPr>
-                    </m:ctrlPr>
-                  </m:sSubPr>
-                  <m:e>
-                    <m:r>
-                      <m:rPr>
-                        <m:sty m:val="bi"/>
-                      </m:rPr>
-                      <w:rPr>
-                        <w:rFonts w:ascii="Cambria Math" w:hAnsi="Cambria Math"/>
-                      </w:rPr>
-                      <m:t>u</m:t>
-                    </m:r>
-                  </m:e>
-                  <m:sub>
-                    <m:r>
-                      <w:rPr>
-                        <w:rFonts w:ascii="Cambria Math" w:hAnsi="Cambria Math"/>
-                      </w:rPr>
-                      <m:t>m</m:t>
-                    </m:r>
-                  </m:sub>
-                </m:sSub>
-                <m:r>
-                  <w:rPr>
                     <w:rFonts w:ascii="Cambria Math" w:hAnsi="Cambria Math"/>
                   </w:rPr>
                   <m:t>,</m:t>
@@ -11128,11 +10647,13 @@
       </w:tr>
     </w:tbl>
     <w:p>
-      <w:r>
-        <w:t>and</w:t>
-      </w:r>
-      <w:r>
-        <w:t xml:space="preserve">, the element constraint matrix is </w:t>
+      <w:pPr>
+        <w:rPr>
+          <w:rFonts w:eastAsiaTheme="minorEastAsia"/>
+        </w:rPr>
+      </w:pPr>
+      <w:r>
+        <w:t xml:space="preserve">and, the element constraint matrix is </w:t>
       </w:r>
       <m:oMath>
         <m:sSub>
@@ -11389,6 +10910,7 @@
         <w:t xml:space="preserve"> is singular.</w:t>
       </w:r>
     </w:p>
+    <w:p/>
     <w:p>
       <w:pPr>
         <w:pStyle w:val="Heading1"/>

</xml_diff>